<commit_message>
raskovsky David Adrian - tp1.1
se termino el tp1.1
</commit_message>
<xml_diff>
--- a/RaskpvskyDavidAdrian-TP01Ej.01 .docx
+++ b/RaskpvskyDavidAdrian-TP01Ej.01 .docx
@@ -56,7 +56,7 @@
                           <pic:cNvPicPr/>
                         </pic:nvPicPr>
                         <pic:blipFill>
-                          <a:blip r:embed="rId6" cstate="print">
+                          <a:blip r:embed="rId7" cstate="print">
                             <a:extLst>
                               <a:ext uri="{28A0092B-C50C-407E-A947-70E740481C1C}">
                                 <a14:useLocalDpi xmlns:a14="http://schemas.microsoft.com/office/drawing/2010/main" val="0"/>
@@ -204,9 +204,9 @@
                   <o:lock v:ext="edit" aspectratio="t"/>
                 </v:shapetype>
                 <v:shape id="_x0000_i1025" type="#_x0000_t75" style="width:78.15pt;height:44.85pt" o:ole="">
-                  <v:imagedata r:id="rId7" o:title=""/>
+                  <v:imagedata r:id="rId8" o:title=""/>
                 </v:shape>
-                <o:OLEObject Type="Embed" ProgID="PBrush" ShapeID="_x0000_i1025" DrawAspect="Content" ObjectID="_1774563229" r:id="rId8"/>
+                <o:OLEObject Type="Embed" ProgID="PBrush" ShapeID="_x0000_i1025" DrawAspect="Content" ObjectID="_1774581299" r:id="rId9"/>
               </w:object>
             </w:r>
           </w:p>
@@ -219,7 +219,7 @@
           <w:lang w:val="en-US"/>
         </w:rPr>
         <w:sectPr>
-          <w:headerReference w:type="default" r:id="rId9"/>
+          <w:headerReference w:type="default" r:id="rId10"/>
           <w:pgSz w:w="11906" w:h="16838"/>
           <w:pgMar w:top="709" w:right="1701" w:bottom="1417" w:left="1701" w:header="708" w:footer="708" w:gutter="0"/>
           <w:pgBorders w:display="firstPage">
@@ -961,6 +961,7 @@
                                 </w14:textOutline>
                               </w:rPr>
                             </w:pPr>
+                            <w:proofErr w:type="spellStart"/>
                             <w:r>
                               <w:rPr>
                                 <w:color w:val="000000" w:themeColor="text1"/>
@@ -977,7 +978,26 @@
                                   <w14:round/>
                                 </w14:textOutline>
                               </w:rPr>
-                              <w:t>Acivida taller</w:t>
+                              <w:t>Acivida</w:t>
+                            </w:r>
+                            <w:proofErr w:type="spellEnd"/>
+                            <w:r>
+                              <w:rPr>
+                                <w:color w:val="000000" w:themeColor="text1"/>
+                                <w:sz w:val="40"/>
+                                <w:szCs w:val="40"/>
+                                <w14:shadow w14:blurRad="38100" w14:dist="19050" w14:dir="2700000" w14:sx="100000" w14:sy="100000" w14:kx="0" w14:ky="0" w14:algn="tl">
+                                  <w14:schemeClr w14:val="dk1">
+                                    <w14:alpha w14:val="60000"/>
+                                  </w14:schemeClr>
+                                </w14:shadow>
+                                <w14:textOutline w14:w="0" w14:cap="flat" w14:cmpd="sng" w14:algn="ctr">
+                                  <w14:noFill/>
+                                  <w14:prstDash w14:val="solid"/>
+                                  <w14:round/>
+                                </w14:textOutline>
+                              </w:rPr>
+                              <w:t xml:space="preserve"> taller</w:t>
                             </w:r>
                             <w:r>
                               <w:rPr>
@@ -1040,16 +1060,17 @@
                             <w:pPr>
                               <w:jc w:val="center"/>
                               <w:rPr>
-                                <w:color w:val="000000" w:themeColor="text1"/>
+                                <w:b/>
+                                <w:color w:val="C45911" w:themeColor="accent2" w:themeShade="BF"/>
                                 <w:sz w:val="40"/>
                                 <w:szCs w:val="40"/>
-                                <w14:shadow w14:blurRad="38100" w14:dist="19050" w14:dir="2700000" w14:sx="100000" w14:sy="100000" w14:kx="0" w14:ky="0" w14:algn="tl">
-                                  <w14:schemeClr w14:val="dk1">
-                                    <w14:alpha w14:val="60000"/>
-                                  </w14:schemeClr>
+                                <w14:shadow w14:blurRad="0" w14:dist="38100" w14:dir="2700000" w14:sx="100000" w14:sy="100000" w14:kx="0" w14:ky="0" w14:algn="bl">
+                                  <w14:schemeClr w14:val="accent5"/>
                                 </w14:shadow>
-                                <w14:textOutline w14:w="0" w14:cap="flat" w14:cmpd="sng" w14:algn="ctr">
-                                  <w14:noFill/>
+                                <w14:textOutline w14:w="6731" w14:cap="flat" w14:cmpd="sng" w14:algn="ctr">
+                                  <w14:solidFill>
+                                    <w14:schemeClr w14:val="bg1"/>
+                                  </w14:solidFill>
                                   <w14:prstDash w14:val="solid"/>
                                   <w14:round/>
                                 </w14:textOutline>
@@ -1057,16 +1078,17 @@
                             </w:pPr>
                             <w:r>
                               <w:rPr>
-                                <w:color w:val="000000" w:themeColor="text1"/>
+                                <w:b/>
+                                <w:color w:val="C45911" w:themeColor="accent2" w:themeShade="BF"/>
                                 <w:sz w:val="40"/>
                                 <w:szCs w:val="40"/>
-                                <w14:shadow w14:blurRad="38100" w14:dist="19050" w14:dir="2700000" w14:sx="100000" w14:sy="100000" w14:kx="0" w14:ky="0" w14:algn="tl">
-                                  <w14:schemeClr w14:val="dk1">
-                                    <w14:alpha w14:val="60000"/>
-                                  </w14:schemeClr>
+                                <w14:shadow w14:blurRad="0" w14:dist="38100" w14:dir="2700000" w14:sx="100000" w14:sy="100000" w14:kx="0" w14:ky="0" w14:algn="bl">
+                                  <w14:schemeClr w14:val="accent5"/>
                                 </w14:shadow>
-                                <w14:textOutline w14:w="0" w14:cap="flat" w14:cmpd="sng" w14:algn="ctr">
-                                  <w14:noFill/>
+                                <w14:textOutline w14:w="6731" w14:cap="flat" w14:cmpd="sng" w14:algn="ctr">
+                                  <w14:solidFill>
+                                    <w14:schemeClr w14:val="bg1"/>
+                                  </w14:solidFill>
                                   <w14:prstDash w14:val="solid"/>
                                   <w14:round/>
                                 </w14:textOutline>
@@ -1075,16 +1097,17 @@
                             </w:r>
                             <w:r>
                               <w:rPr>
-                                <w:color w:val="000000" w:themeColor="text1"/>
+                                <w:b/>
+                                <w:color w:val="C45911" w:themeColor="accent2" w:themeShade="BF"/>
                                 <w:sz w:val="40"/>
                                 <w:szCs w:val="40"/>
-                                <w14:shadow w14:blurRad="38100" w14:dist="19050" w14:dir="2700000" w14:sx="100000" w14:sy="100000" w14:kx="0" w14:ky="0" w14:algn="tl">
-                                  <w14:schemeClr w14:val="dk1">
-                                    <w14:alpha w14:val="60000"/>
-                                  </w14:schemeClr>
+                                <w14:shadow w14:blurRad="0" w14:dist="38100" w14:dir="2700000" w14:sx="100000" w14:sy="100000" w14:kx="0" w14:ky="0" w14:algn="bl">
+                                  <w14:schemeClr w14:val="accent5"/>
                                 </w14:shadow>
-                                <w14:textOutline w14:w="0" w14:cap="flat" w14:cmpd="sng" w14:algn="ctr">
-                                  <w14:noFill/>
+                                <w14:textOutline w14:w="6731" w14:cap="flat" w14:cmpd="sng" w14:algn="ctr">
+                                  <w14:solidFill>
+                                    <w14:schemeClr w14:val="bg1"/>
+                                  </w14:solidFill>
                                   <w14:prstDash w14:val="solid"/>
                                   <w14:round/>
                                 </w14:textOutline>
@@ -1093,16 +1116,17 @@
                             </w:r>
                             <w:r>
                               <w:rPr>
-                                <w:color w:val="000000" w:themeColor="text1"/>
+                                <w:b/>
+                                <w:color w:val="C45911" w:themeColor="accent2" w:themeShade="BF"/>
                                 <w:sz w:val="40"/>
                                 <w:szCs w:val="40"/>
-                                <w14:shadow w14:blurRad="38100" w14:dist="19050" w14:dir="2700000" w14:sx="100000" w14:sy="100000" w14:kx="0" w14:ky="0" w14:algn="tl">
-                                  <w14:schemeClr w14:val="dk1">
-                                    <w14:alpha w14:val="60000"/>
-                                  </w14:schemeClr>
+                                <w14:shadow w14:blurRad="0" w14:dist="38100" w14:dir="2700000" w14:sx="100000" w14:sy="100000" w14:kx="0" w14:ky="0" w14:algn="bl">
+                                  <w14:schemeClr w14:val="accent5"/>
                                 </w14:shadow>
-                                <w14:textOutline w14:w="0" w14:cap="flat" w14:cmpd="sng" w14:algn="ctr">
-                                  <w14:noFill/>
+                                <w14:textOutline w14:w="6731" w14:cap="flat" w14:cmpd="sng" w14:algn="ctr">
+                                  <w14:solidFill>
+                                    <w14:schemeClr w14:val="bg1"/>
+                                  </w14:solidFill>
                                   <w14:prstDash w14:val="solid"/>
                                   <w14:round/>
                                 </w14:textOutline>
@@ -1146,7 +1170,11 @@
           </mc:Choice>
           <mc:Fallback>
             <w:pict>
-              <v:shape w14:anchorId="4BEDDD00" id="Cuadro de texto 2" o:spid="_x0000_s1028" type="#_x0000_t202" style="position:absolute;margin-left:97.85pt;margin-top:246.9pt;width:2in;height:2in;z-index:251661312;visibility:visible;mso-wrap-style:none;mso-wrap-distance-left:9pt;mso-wrap-distance-top:0;mso-wrap-distance-right:9pt;mso-wrap-distance-bottom:0;mso-position-horizontal:absolute;mso-position-horizontal-relative:margin;mso-position-vertical:absolute;mso-position-vertical-relative:text;v-text-anchor:top" o:gfxdata="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" filled="f" stroked="f">
+              <v:shapetype w14:anchorId="4BEDDD00" id="_x0000_t202" coordsize="21600,21600" o:spt="202" path="m,l,21600r21600,l21600,xe">
+                <v:stroke joinstyle="miter"/>
+                <v:path gradientshapeok="t" o:connecttype="rect"/>
+              </v:shapetype>
+              <v:shape id="Cuadro de texto 2" o:spid="_x0000_s1028" type="#_x0000_t202" style="position:absolute;margin-left:97.85pt;margin-top:246.9pt;width:2in;height:2in;z-index:251661312;visibility:visible;mso-wrap-style:none;mso-wrap-distance-left:9pt;mso-wrap-distance-top:0;mso-wrap-distance-right:9pt;mso-wrap-distance-bottom:0;mso-position-horizontal:absolute;mso-position-horizontal-relative:margin;mso-position-vertical:absolute;mso-position-vertical-relative:text;v-text-anchor:top" o:gfxdata="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" filled="f" stroked="f">
                 <v:textbox style="mso-fit-shape-to-text:t">
                   <w:txbxContent>
                     <w:p>
@@ -1379,16 +1407,17 @@
                       <w:pPr>
                         <w:jc w:val="center"/>
                         <w:rPr>
-                          <w:color w:val="000000" w:themeColor="text1"/>
+                          <w:b/>
+                          <w:color w:val="C45911" w:themeColor="accent2" w:themeShade="BF"/>
                           <w:sz w:val="40"/>
                           <w:szCs w:val="40"/>
-                          <w14:shadow w14:blurRad="38100" w14:dist="19050" w14:dir="2700000" w14:sx="100000" w14:sy="100000" w14:kx="0" w14:ky="0" w14:algn="tl">
-                            <w14:schemeClr w14:val="dk1">
-                              <w14:alpha w14:val="60000"/>
-                            </w14:schemeClr>
+                          <w14:shadow w14:blurRad="0" w14:dist="38100" w14:dir="2700000" w14:sx="100000" w14:sy="100000" w14:kx="0" w14:ky="0" w14:algn="bl">
+                            <w14:schemeClr w14:val="accent5"/>
                           </w14:shadow>
-                          <w14:textOutline w14:w="0" w14:cap="flat" w14:cmpd="sng" w14:algn="ctr">
-                            <w14:noFill/>
+                          <w14:textOutline w14:w="6731" w14:cap="flat" w14:cmpd="sng" w14:algn="ctr">
+                            <w14:solidFill>
+                              <w14:schemeClr w14:val="bg1"/>
+                            </w14:solidFill>
                             <w14:prstDash w14:val="solid"/>
                             <w14:round/>
                           </w14:textOutline>
@@ -1396,16 +1425,17 @@
                       </w:pPr>
                       <w:r>
                         <w:rPr>
-                          <w:color w:val="000000" w:themeColor="text1"/>
+                          <w:b/>
+                          <w:color w:val="C45911" w:themeColor="accent2" w:themeShade="BF"/>
                           <w:sz w:val="40"/>
                           <w:szCs w:val="40"/>
-                          <w14:shadow w14:blurRad="38100" w14:dist="19050" w14:dir="2700000" w14:sx="100000" w14:sy="100000" w14:kx="0" w14:ky="0" w14:algn="tl">
-                            <w14:schemeClr w14:val="dk1">
-                              <w14:alpha w14:val="60000"/>
-                            </w14:schemeClr>
+                          <w14:shadow w14:blurRad="0" w14:dist="38100" w14:dir="2700000" w14:sx="100000" w14:sy="100000" w14:kx="0" w14:ky="0" w14:algn="bl">
+                            <w14:schemeClr w14:val="accent5"/>
                           </w14:shadow>
-                          <w14:textOutline w14:w="0" w14:cap="flat" w14:cmpd="sng" w14:algn="ctr">
-                            <w14:noFill/>
+                          <w14:textOutline w14:w="6731" w14:cap="flat" w14:cmpd="sng" w14:algn="ctr">
+                            <w14:solidFill>
+                              <w14:schemeClr w14:val="bg1"/>
+                            </w14:solidFill>
                             <w14:prstDash w14:val="solid"/>
                             <w14:round/>
                           </w14:textOutline>
@@ -1414,16 +1444,17 @@
                       </w:r>
                       <w:r>
                         <w:rPr>
-                          <w:color w:val="000000" w:themeColor="text1"/>
+                          <w:b/>
+                          <w:color w:val="C45911" w:themeColor="accent2" w:themeShade="BF"/>
                           <w:sz w:val="40"/>
                           <w:szCs w:val="40"/>
-                          <w14:shadow w14:blurRad="38100" w14:dist="19050" w14:dir="2700000" w14:sx="100000" w14:sy="100000" w14:kx="0" w14:ky="0" w14:algn="tl">
-                            <w14:schemeClr w14:val="dk1">
-                              <w14:alpha w14:val="60000"/>
-                            </w14:schemeClr>
+                          <w14:shadow w14:blurRad="0" w14:dist="38100" w14:dir="2700000" w14:sx="100000" w14:sy="100000" w14:kx="0" w14:ky="0" w14:algn="bl">
+                            <w14:schemeClr w14:val="accent5"/>
                           </w14:shadow>
-                          <w14:textOutline w14:w="0" w14:cap="flat" w14:cmpd="sng" w14:algn="ctr">
-                            <w14:noFill/>
+                          <w14:textOutline w14:w="6731" w14:cap="flat" w14:cmpd="sng" w14:algn="ctr">
+                            <w14:solidFill>
+                              <w14:schemeClr w14:val="bg1"/>
+                            </w14:solidFill>
                             <w14:prstDash w14:val="solid"/>
                             <w14:round/>
                           </w14:textOutline>
@@ -1432,16 +1463,17 @@
                       </w:r>
                       <w:r>
                         <w:rPr>
-                          <w:color w:val="000000" w:themeColor="text1"/>
+                          <w:b/>
+                          <w:color w:val="C45911" w:themeColor="accent2" w:themeShade="BF"/>
                           <w:sz w:val="40"/>
                           <w:szCs w:val="40"/>
-                          <w14:shadow w14:blurRad="38100" w14:dist="19050" w14:dir="2700000" w14:sx="100000" w14:sy="100000" w14:kx="0" w14:ky="0" w14:algn="tl">
-                            <w14:schemeClr w14:val="dk1">
-                              <w14:alpha w14:val="60000"/>
-                            </w14:schemeClr>
+                          <w14:shadow w14:blurRad="0" w14:dist="38100" w14:dir="2700000" w14:sx="100000" w14:sy="100000" w14:kx="0" w14:ky="0" w14:algn="bl">
+                            <w14:schemeClr w14:val="accent5"/>
                           </w14:shadow>
-                          <w14:textOutline w14:w="0" w14:cap="flat" w14:cmpd="sng" w14:algn="ctr">
-                            <w14:noFill/>
+                          <w14:textOutline w14:w="6731" w14:cap="flat" w14:cmpd="sng" w14:algn="ctr">
+                            <w14:solidFill>
+                              <w14:schemeClr w14:val="bg1"/>
+                            </w14:solidFill>
                             <w14:prstDash w14:val="solid"/>
                             <w14:round/>
                           </w14:textOutline>
@@ -1479,22 +1511,32 @@
       </w:r>
     </w:p>
     <w:p>
+      <w:proofErr w:type="spellStart"/>
       <w:r>
         <w:lastRenderedPageBreak/>
         <w:t>Indice</w:t>
       </w:r>
+      <w:proofErr w:type="spellEnd"/>
     </w:p>
     <w:p/>
     <w:p>
       <w:r>
-        <w:t>Pag.1.1 - ………………………………….. Ejercicio 1 punto 1 Dibjar puntos en un lienzo</w:t>
+        <w:t xml:space="preserve">Pag.1.1 - ………………………………….. Ejercicio 1 punto 1 </w:t>
+      </w:r>
+      <w:proofErr w:type="spellStart"/>
+      <w:r>
+        <w:t>Dibjar</w:t>
+      </w:r>
+      <w:proofErr w:type="spellEnd"/>
+      <w:r>
+        <w:t xml:space="preserve"> puntos en un lienzo</w:t>
       </w:r>
     </w:p>
     <w:p/>
     <w:p>
       <w:pPr>
         <w:sectPr>
-          <w:headerReference w:type="first" r:id="rId10"/>
+          <w:headerReference w:type="first" r:id="rId11"/>
           <w:pgSz w:w="11906" w:h="16838"/>
           <w:pgMar w:top="1417" w:right="1701" w:bottom="1417" w:left="1701" w:header="708" w:footer="708" w:gutter="0"/>
           <w:pgBorders w:display="notFirstPage">
@@ -1520,7 +1562,55 @@
     </w:p>
     <w:p>
       <w:r>
-        <w:t xml:space="preserve">Ejercicio 1: Dibujar sobre un lienzo de tamaño (400,400) 4 puntos, los cuales deben estar ubicados en las 4 esquinas del lienzo dejando un margen de 20 pixelestanto en las coordenadas x como en las coordenadas y. Dibuje un punto en el centro del lienzo, para ello utilice las constantes width (ancho) y height(alto) que representan el ancho y el alto del lienzo. Utilice las funciones point(x,y), strokeWeight(10). </w:t>
+        <w:t xml:space="preserve">Ejercicio 1: Dibujar sobre un lienzo de tamaño (400,400) 4 puntos, los cuales deben estar ubicados en las 4 esquinas del lienzo dejando un margen de 20 </w:t>
+      </w:r>
+      <w:proofErr w:type="spellStart"/>
+      <w:r>
+        <w:t>pixelestanto</w:t>
+      </w:r>
+      <w:proofErr w:type="spellEnd"/>
+      <w:r>
+        <w:t xml:space="preserve"> en las coordenadas x como en las coordenadas y. Dibuje un punto en el centro del lienzo, para ello utilice las constantes </w:t>
+      </w:r>
+      <w:proofErr w:type="spellStart"/>
+      <w:r>
+        <w:t>width</w:t>
+      </w:r>
+      <w:proofErr w:type="spellEnd"/>
+      <w:r>
+        <w:t xml:space="preserve"> (ancho) y </w:t>
+      </w:r>
+      <w:proofErr w:type="spellStart"/>
+      <w:r>
+        <w:t>height</w:t>
+      </w:r>
+      <w:proofErr w:type="spellEnd"/>
+      <w:r>
+        <w:t xml:space="preserve">(alto) que representan el ancho y el alto del lienzo. Utilice las funciones </w:t>
+      </w:r>
+      <w:proofErr w:type="spellStart"/>
+      <w:r>
+        <w:t>point</w:t>
+      </w:r>
+      <w:proofErr w:type="spellEnd"/>
+      <w:r>
+        <w:t>(</w:t>
+      </w:r>
+      <w:proofErr w:type="spellStart"/>
+      <w:r>
+        <w:t>x,y</w:t>
+      </w:r>
+      <w:proofErr w:type="spellEnd"/>
+      <w:r>
+        <w:t xml:space="preserve">), </w:t>
+      </w:r>
+      <w:proofErr w:type="spellStart"/>
+      <w:r>
+        <w:t>strokeWeight</w:t>
+      </w:r>
+      <w:proofErr w:type="spellEnd"/>
+      <w:r>
+        <w:t xml:space="preserve">(10). </w:t>
       </w:r>
     </w:p>
     <w:p>
@@ -1534,9 +1624,17 @@
           <w:noProof/>
         </w:rPr>
         <w:drawing>
-          <wp:inline distT="0" distB="0" distL="0" distR="0" wp14:anchorId="0BCBA400" wp14:editId="6E0151AA">
+          <wp:anchor distT="0" distB="0" distL="114300" distR="114300" simplePos="0" relativeHeight="251664384" behindDoc="0" locked="0" layoutInCell="1" allowOverlap="1" wp14:anchorId="0BCBA400" wp14:editId="28CE78ED">
+            <wp:simplePos x="1080964" y="2637823"/>
+            <wp:positionH relativeFrom="column">
+              <wp:align>left</wp:align>
+            </wp:positionH>
+            <wp:positionV relativeFrom="paragraph">
+              <wp:align>top</wp:align>
+            </wp:positionV>
             <wp:extent cx="1044131" cy="966788"/>
             <wp:effectExtent l="0" t="0" r="3810" b="5080"/>
+            <wp:wrapSquare wrapText="bothSides"/>
             <wp:docPr id="1069205388" name="Imagen 1"/>
             <wp:cNvGraphicFramePr>
               <a:graphicFrameLocks xmlns:a="http://schemas.openxmlformats.org/drawingml/2006/main" noChangeAspect="1"/>
@@ -1549,7 +1647,13 @@
                     <pic:cNvPicPr/>
                   </pic:nvPicPr>
                   <pic:blipFill>
-                    <a:blip r:embed="rId11"/>
+                    <a:blip r:embed="rId12" cstate="print">
+                      <a:extLst>
+                        <a:ext uri="{28A0092B-C50C-407E-A947-70E740481C1C}">
+                          <a14:useLocalDpi xmlns:a14="http://schemas.microsoft.com/office/drawing/2010/main" val="0"/>
+                        </a:ext>
+                      </a:extLst>
+                    </a:blip>
                     <a:stretch>
                       <a:fillRect/>
                     </a:stretch>
@@ -1557,7 +1661,7 @@
                   <pic:spPr>
                     <a:xfrm>
                       <a:off x="0" y="0"/>
-                      <a:ext cx="1065992" cy="987030"/>
+                      <a:ext cx="1044131" cy="966788"/>
                     </a:xfrm>
                     <a:prstGeom prst="rect">
                       <a:avLst/>
@@ -1566,8 +1670,11 @@
                 </pic:pic>
               </a:graphicData>
             </a:graphic>
-          </wp:inline>
+          </wp:anchor>
         </w:drawing>
+      </w:r>
+      <w:r>
+        <w:br w:type="textWrapping" w:clear="all"/>
       </w:r>
     </w:p>
     <w:p>
@@ -1589,54 +1696,90 @@
       </w:r>
     </w:p>
     <w:p>
-      <w:r>
-        <w:t>Analasis:</w:t>
-      </w:r>
-    </w:p>
-    <w:p>
-      <w:r>
-        <w:tab/>
-        <w:t>DATOS DE ENTRADA</w:t>
-      </w:r>
-    </w:p>
-    <w:p>
-      <w:r>
-        <w:tab/>
-        <w:t xml:space="preserve">puntoA, </w:t>
-      </w:r>
-      <w:r>
-        <w:t>punto</w:t>
-      </w:r>
-      <w:r>
-        <w:t xml:space="preserve">B, </w:t>
-      </w:r>
-      <w:r>
-        <w:t>punto</w:t>
-      </w:r>
-      <w:r>
-        <w:t xml:space="preserve">C, </w:t>
-      </w:r>
-      <w:r>
-        <w:t>punto</w:t>
-      </w:r>
-      <w:r>
-        <w:t>D  : cooredenadas</w:t>
-      </w:r>
-    </w:p>
-    <w:p>
-      <w:r>
-        <w:tab/>
-        <w:t>DATOS DE SALIDA</w:t>
-      </w:r>
-    </w:p>
-    <w:p>
-      <w:r>
-        <w:tab/>
-        <w:t>Dibuja los cuatro puntos.</w:t>
+      <w:proofErr w:type="spellStart"/>
+      <w:r>
+        <w:t>Analasis</w:t>
+      </w:r>
+      <w:proofErr w:type="spellEnd"/>
+      <w:r>
+        <w:t>:</w:t>
       </w:r>
     </w:p>
     <w:p>
       <w:pPr>
+        <w:spacing w:after="0" w:line="240" w:lineRule="auto"/>
+      </w:pPr>
+      <w:r>
+        <w:tab/>
+        <w:t>DATOS DE ENTRADA</w:t>
+      </w:r>
+    </w:p>
+    <w:p>
+      <w:pPr>
+        <w:spacing w:after="0" w:line="240" w:lineRule="auto"/>
+      </w:pPr>
+      <w:r>
+        <w:tab/>
+      </w:r>
+      <w:proofErr w:type="spellStart"/>
+      <w:r>
+        <w:t>puntoA</w:t>
+      </w:r>
+      <w:proofErr w:type="spellEnd"/>
+      <w:r>
+        <w:t xml:space="preserve">, </w:t>
+      </w:r>
+      <w:proofErr w:type="spellStart"/>
+      <w:r>
+        <w:t>puntoB</w:t>
+      </w:r>
+      <w:proofErr w:type="spellEnd"/>
+      <w:r>
+        <w:t xml:space="preserve">, </w:t>
+      </w:r>
+      <w:proofErr w:type="spellStart"/>
+      <w:r>
+        <w:t>puntoC</w:t>
+      </w:r>
+      <w:proofErr w:type="spellEnd"/>
+      <w:r>
+        <w:t xml:space="preserve">, </w:t>
+      </w:r>
+      <w:proofErr w:type="spellStart"/>
+      <w:r>
+        <w:t>puntoD</w:t>
+      </w:r>
+      <w:proofErr w:type="spellEnd"/>
+      <w:r>
+        <w:t xml:space="preserve">  : </w:t>
+      </w:r>
+      <w:proofErr w:type="spellStart"/>
+      <w:r>
+        <w:t>cooredenadas</w:t>
+      </w:r>
+      <w:proofErr w:type="spellEnd"/>
+    </w:p>
+    <w:p>
+      <w:pPr>
+        <w:spacing w:after="0" w:line="240" w:lineRule="auto"/>
+      </w:pPr>
+      <w:r>
+        <w:tab/>
+        <w:t>DATOS DE SALIDA</w:t>
+      </w:r>
+    </w:p>
+    <w:p>
+      <w:pPr>
+        <w:spacing w:after="0" w:line="240" w:lineRule="auto"/>
+      </w:pPr>
+      <w:r>
+        <w:tab/>
+        <w:t>Dibuja los cuatro puntos.</w:t>
+      </w:r>
+    </w:p>
+    <w:p>
+      <w:pPr>
+        <w:spacing w:after="0" w:line="240" w:lineRule="auto"/>
         <w:ind w:firstLine="708"/>
       </w:pPr>
       <w:r>
@@ -1661,10 +1804,24 @@
         <w:tc>
           <w:tcPr>
             <w:tcW w:w="8494" w:type="dxa"/>
+            <w:tcBorders>
+              <w:bottom w:val="single" w:sz="4" w:space="0" w:color="auto"/>
+            </w:tcBorders>
           </w:tcPr>
           <w:p>
             <w:r>
-              <w:t>ENTIDAD; LIENZO</w:t>
+              <w:rPr>
+                <w:b/>
+                <w:bCs/>
+                <w:u w:val="single"/>
+              </w:rPr>
+              <w:t>ENTIDAD</w:t>
+            </w:r>
+            <w:r>
+              <w:t xml:space="preserve">: </w:t>
+            </w:r>
+            <w:r>
+              <w:t>LIENZO</w:t>
             </w:r>
           </w:p>
         </w:tc>
@@ -1673,9 +1830,24 @@
         <w:tc>
           <w:tcPr>
             <w:tcW w:w="8494" w:type="dxa"/>
+            <w:tcBorders>
+              <w:bottom w:val="nil"/>
+            </w:tcBorders>
           </w:tcPr>
           <w:p>
-            <w:r>
+            <w:pPr>
+              <w:rPr>
+                <w:b/>
+                <w:bCs/>
+                <w:u w:val="single"/>
+              </w:rPr>
+            </w:pPr>
+            <w:r>
+              <w:rPr>
+                <w:b/>
+                <w:bCs/>
+                <w:u w:val="single"/>
+              </w:rPr>
               <w:t>VARIABLES:</w:t>
             </w:r>
           </w:p>
@@ -1685,27 +1857,79 @@
         <w:tc>
           <w:tcPr>
             <w:tcW w:w="8494" w:type="dxa"/>
+            <w:tcBorders>
+              <w:top w:val="nil"/>
+            </w:tcBorders>
           </w:tcPr>
           <w:p>
-            <w:r>
-              <w:t xml:space="preserve">puntoA, puntoB, puntoC, puntoD  </w:t>
-            </w:r>
-            <w:r>
-              <w:t>: coordenadas</w:t>
+            <w:proofErr w:type="spellStart"/>
+            <w:r>
+              <w:t>puntoA</w:t>
+            </w:r>
+            <w:proofErr w:type="spellEnd"/>
+            <w:r>
+              <w:t xml:space="preserve">, </w:t>
+            </w:r>
+            <w:proofErr w:type="spellStart"/>
+            <w:r>
+              <w:t>puntoB</w:t>
+            </w:r>
+            <w:proofErr w:type="spellEnd"/>
+            <w:r>
+              <w:t xml:space="preserve">, </w:t>
+            </w:r>
+            <w:proofErr w:type="spellStart"/>
+            <w:r>
+              <w:t>puntoC</w:t>
+            </w:r>
+            <w:proofErr w:type="spellEnd"/>
+            <w:r>
+              <w:t xml:space="preserve">, </w:t>
+            </w:r>
+            <w:proofErr w:type="spellStart"/>
+            <w:r>
+              <w:t>puntoD</w:t>
+            </w:r>
+            <w:proofErr w:type="spellEnd"/>
+            <w:r>
+              <w:t xml:space="preserve">, </w:t>
+            </w:r>
+            <w:proofErr w:type="spellStart"/>
+            <w:r>
+              <w:t>puntoE</w:t>
+            </w:r>
+            <w:proofErr w:type="spellEnd"/>
+            <w:r>
+              <w:t xml:space="preserve">  : coordenadas</w:t>
             </w:r>
           </w:p>
           <w:p>
-            <w:r>
-              <w:t>anchoLienzo, altoLienzo</w:t>
-            </w:r>
+            <w:proofErr w:type="spellStart"/>
+            <w:r>
+              <w:t>anchoLienzo</w:t>
+            </w:r>
+            <w:proofErr w:type="spellEnd"/>
             <w:r>
               <w:t xml:space="preserve">, </w:t>
             </w:r>
+            <w:proofErr w:type="spellStart"/>
+            <w:r>
+              <w:t>altoLienzo</w:t>
+            </w:r>
+            <w:proofErr w:type="spellEnd"/>
+            <w:r>
+              <w:t xml:space="preserve">, </w:t>
+            </w:r>
+            <w:proofErr w:type="spellStart"/>
             <w:r>
               <w:t>distanciaAlBorde</w:t>
             </w:r>
+            <w:proofErr w:type="spellEnd"/>
             <w:r>
               <w:t>:</w:t>
+            </w:r>
+            <w:r>
+              <w:t xml:space="preserve"> enteros</w:t>
             </w:r>
           </w:p>
         </w:tc>
@@ -1714,14 +1938,32 @@
         <w:tc>
           <w:tcPr>
             <w:tcW w:w="8494" w:type="dxa"/>
+            <w:shd w:val="clear" w:color="auto" w:fill="auto"/>
           </w:tcPr>
           <w:p>
             <w:r>
-              <w:t>Nombre algoritmo: dibujar_puntos</w:t>
-            </w:r>
+              <w:t xml:space="preserve">Nombre algoritmo: </w:t>
+            </w:r>
+            <w:proofErr w:type="spellStart"/>
+            <w:r>
+              <w:t>dibujar_puntos</w:t>
+            </w:r>
+            <w:proofErr w:type="spellEnd"/>
           </w:p>
           <w:p>
-            <w:r>
+            <w:pPr>
+              <w:rPr>
+                <w:b/>
+                <w:bCs/>
+                <w:u w:val="single"/>
+              </w:rPr>
+            </w:pPr>
+            <w:r>
+              <w:rPr>
+                <w:b/>
+                <w:bCs/>
+                <w:u w:val="single"/>
+              </w:rPr>
               <w:t>ALGORITMO:</w:t>
             </w:r>
           </w:p>
@@ -1731,97 +1973,199 @@
             </w:r>
           </w:p>
           <w:p>
-            <w:r>
-              <w:t>anchoLienzo, altoLienzo:</w:t>
-            </w:r>
-            <w:r>
-              <w:t xml:space="preserve"> 400;</w:t>
+            <w:proofErr w:type="spellStart"/>
+            <w:r>
+              <w:t>anchoLienzo</w:t>
+            </w:r>
+            <w:proofErr w:type="spellEnd"/>
+            <w:r>
+              <w:t xml:space="preserve"> &lt;- 400;</w:t>
             </w:r>
           </w:p>
           <w:p>
-            <w:r>
-              <w:t>Dibuje el punto A en (20,20);</w:t>
+            <w:proofErr w:type="spellStart"/>
+            <w:r>
+              <w:t>altoLienzo</w:t>
+            </w:r>
+            <w:proofErr w:type="spellEnd"/>
+            <w:r>
+              <w:t xml:space="preserve"> &lt;-</w:t>
+            </w:r>
+            <w:r>
+              <w:t xml:space="preserve"> 400;</w:t>
             </w:r>
           </w:p>
           <w:p>
             <w:r>
-              <w:t xml:space="preserve">Dibuje el punto </w:t>
-            </w:r>
-            <w:r>
-              <w:t>B</w:t>
-            </w:r>
-            <w:r>
-              <w:t xml:space="preserve"> en (20,20);</w:t>
+              <w:t>Dibuje el punto A en (20,20);</w:t>
             </w:r>
           </w:p>
           <w:p>
             <w:r>
-              <w:t>Dibuje el punto A en (20,20);</w:t>
+              <w:t>Dibuje el punto B en (20,20);</w:t>
             </w:r>
           </w:p>
           <w:p>
             <w:r>
-              <w:t>distanciaAlBorde &lt;- 20;</w:t>
-            </w:r>
-          </w:p>
-          <w:p/>
-          <w:p>
-            <w:r>
-              <w:t xml:space="preserve">Dibuje el punto </w:t>
-            </w:r>
-            <w:r>
-              <w:t>C</w:t>
-            </w:r>
-            <w:r>
-              <w:t xml:space="preserve"> en (</w:t>
-            </w:r>
-            <w:r>
-              <w:t>distanciaAlBorde</w:t>
-            </w:r>
-            <w:r>
-              <w:t>,</w:t>
-            </w:r>
-            <w:r>
-              <w:t xml:space="preserve"> </w:t>
-            </w:r>
-            <w:r>
-              <w:t>distanciaAlBorde</w:t>
-            </w:r>
-            <w:r>
-              <w:t>);</w:t>
+              <w:t>Dibuje el punto A en (20,20);</w:t>
             </w:r>
           </w:p>
           <w:p>
-            <w:r>
-              <w:t xml:space="preserve">Dibuje el punto </w:t>
-            </w:r>
-            <w:r>
-              <w:t>D</w:t>
-            </w:r>
-            <w:r>
-              <w:t xml:space="preserve"> en (</w:t>
-            </w:r>
+            <w:proofErr w:type="spellStart"/>
+            <w:r>
+              <w:t>distanciaAlBorde</w:t>
+            </w:r>
+            <w:proofErr w:type="spellEnd"/>
+            <w:r>
+              <w:t xml:space="preserve"> &lt;- 20;</w:t>
+            </w:r>
+          </w:p>
+          <w:p>
+            <w:pPr>
+              <w:rPr>
+                <w:sz w:val="8"/>
+                <w:szCs w:val="8"/>
+              </w:rPr>
+            </w:pPr>
+          </w:p>
+          <w:p>
+            <w:r>
+              <w:t>Dibuje el punto C en (</w:t>
+            </w:r>
+            <w:proofErr w:type="spellStart"/>
+            <w:r>
+              <w:t>distanciaAlBorde</w:t>
+            </w:r>
+            <w:proofErr w:type="spellEnd"/>
+            <w:r>
+              <w:t>,</w:t>
+            </w:r>
+            <w:r>
+              <w:t xml:space="preserve"> </w:t>
+            </w:r>
+            <w:proofErr w:type="spellStart"/>
+            <w:r>
+              <w:t>distanciaAlBorde</w:t>
+            </w:r>
+            <w:proofErr w:type="spellEnd"/>
+            <w:r>
+              <w:t>);</w:t>
+            </w:r>
+          </w:p>
+          <w:p>
+            <w:r>
+              <w:t>Dibuje el punto D en (</w:t>
+            </w:r>
+            <w:proofErr w:type="spellStart"/>
             <w:r>
               <w:t>anchoLienzo</w:t>
             </w:r>
+            <w:proofErr w:type="spellEnd"/>
             <w:r>
               <w:t xml:space="preserve"> - </w:t>
             </w:r>
+            <w:proofErr w:type="spellStart"/>
             <w:r>
               <w:t>distanciaAlBorde</w:t>
             </w:r>
+            <w:proofErr w:type="spellEnd"/>
             <w:r>
               <w:t>,</w:t>
             </w:r>
             <w:r>
               <w:t xml:space="preserve"> </w:t>
             </w:r>
+            <w:proofErr w:type="spellStart"/>
             <w:r>
               <w:t>distanciaAlBorde</w:t>
             </w:r>
+            <w:proofErr w:type="spellEnd"/>
             <w:r>
               <w:t>);</w:t>
             </w:r>
+          </w:p>
+          <w:p>
+            <w:r>
+              <w:t>Dibuje el punto C en (</w:t>
+            </w:r>
+            <w:proofErr w:type="spellStart"/>
+            <w:r>
+              <w:t>distanciaAlBorde</w:t>
+            </w:r>
+            <w:proofErr w:type="spellEnd"/>
+            <w:r>
+              <w:t xml:space="preserve">, </w:t>
+            </w:r>
+            <w:proofErr w:type="spellStart"/>
+            <w:r>
+              <w:t>altoLienzo</w:t>
+            </w:r>
+            <w:proofErr w:type="spellEnd"/>
+            <w:r>
+              <w:t xml:space="preserve"> - </w:t>
+            </w:r>
+            <w:r>
+              <w:t>20</w:t>
+            </w:r>
+            <w:r>
+              <w:t>);</w:t>
+            </w:r>
+          </w:p>
+          <w:p>
+            <w:r>
+              <w:t>Dibuje el punto D en (</w:t>
+            </w:r>
+            <w:proofErr w:type="spellStart"/>
+            <w:r>
+              <w:t>anchoLienzo</w:t>
+            </w:r>
+            <w:proofErr w:type="spellEnd"/>
+            <w:r>
+              <w:t xml:space="preserve"> - </w:t>
+            </w:r>
+            <w:proofErr w:type="spellStart"/>
+            <w:r>
+              <w:t>distanciaAlBorde</w:t>
+            </w:r>
+            <w:proofErr w:type="spellEnd"/>
+            <w:r>
+              <w:t xml:space="preserve">, </w:t>
+            </w:r>
+            <w:r>
+              <w:t>altoLienzo-20</w:t>
+            </w:r>
+            <w:r>
+              <w:t>);</w:t>
+            </w:r>
+          </w:p>
+          <w:p>
+            <w:r>
+              <w:t>Dibuje el punto C en (</w:t>
+            </w:r>
+            <w:proofErr w:type="spellStart"/>
+            <w:r>
+              <w:t>distanciaAlBorde</w:t>
+            </w:r>
+            <w:proofErr w:type="spellEnd"/>
+            <w:r>
+              <w:t xml:space="preserve">/2, </w:t>
+            </w:r>
+            <w:proofErr w:type="spellStart"/>
+            <w:r>
+              <w:t>distanciaAlBorde</w:t>
+            </w:r>
+            <w:proofErr w:type="spellEnd"/>
+            <w:r>
+              <w:t>/2);</w:t>
+            </w:r>
+          </w:p>
+          <w:p>
+            <w:pPr>
+              <w:rPr>
+                <w:sz w:val="12"/>
+                <w:szCs w:val="12"/>
+              </w:rPr>
+            </w:pPr>
           </w:p>
           <w:p>
             <w:r>
@@ -1831,8 +2175,21 @@
         </w:tc>
       </w:tr>
     </w:tbl>
+    <w:p/>
     <w:p>
-      <w:r>
+      <w:pPr>
+        <w:rPr>
+          <w:b/>
+          <w:bCs/>
+          <w:u w:val="single"/>
+        </w:rPr>
+      </w:pPr>
+      <w:r>
+        <w:rPr>
+          <w:b/>
+          <w:bCs/>
+          <w:u w:val="single"/>
+        </w:rPr>
         <w:lastRenderedPageBreak/>
         <w:t>CODIFICACION:</w:t>
       </w:r>
@@ -1858,7 +2215,7 @@
                     <pic:cNvPicPr/>
                   </pic:nvPicPr>
                   <pic:blipFill>
-                    <a:blip r:embed="rId12"/>
+                    <a:blip r:embed="rId13"/>
                     <a:stretch>
                       <a:fillRect/>
                     </a:stretch>
@@ -1879,14 +2236,55 @@
         </w:drawing>
       </w:r>
     </w:p>
-    <w:p/>
+    <w:p>
+      <w:r>
+        <w:rPr>
+          <w:noProof/>
+        </w:rPr>
+        <w:drawing>
+          <wp:inline distT="0" distB="0" distL="0" distR="0" wp14:anchorId="11170B03" wp14:editId="759B4CA5">
+            <wp:extent cx="5400040" cy="2629535"/>
+            <wp:effectExtent l="0" t="0" r="0" b="0"/>
+            <wp:docPr id="1927905947" name="Imagen 1"/>
+            <wp:cNvGraphicFramePr>
+              <a:graphicFrameLocks xmlns:a="http://schemas.openxmlformats.org/drawingml/2006/main" noChangeAspect="1"/>
+            </wp:cNvGraphicFramePr>
+            <a:graphic xmlns:a="http://schemas.openxmlformats.org/drawingml/2006/main">
+              <a:graphicData uri="http://schemas.openxmlformats.org/drawingml/2006/picture">
+                <pic:pic xmlns:pic="http://schemas.openxmlformats.org/drawingml/2006/picture">
+                  <pic:nvPicPr>
+                    <pic:cNvPr id="1927905947" name=""/>
+                    <pic:cNvPicPr/>
+                  </pic:nvPicPr>
+                  <pic:blipFill>
+                    <a:blip r:embed="rId14"/>
+                    <a:stretch>
+                      <a:fillRect/>
+                    </a:stretch>
+                  </pic:blipFill>
+                  <pic:spPr>
+                    <a:xfrm>
+                      <a:off x="0" y="0"/>
+                      <a:ext cx="5400040" cy="2629535"/>
+                    </a:xfrm>
+                    <a:prstGeom prst="rect">
+                      <a:avLst/>
+                    </a:prstGeom>
+                  </pic:spPr>
+                </pic:pic>
+              </a:graphicData>
+            </a:graphic>
+          </wp:inline>
+        </w:drawing>
+      </w:r>
+    </w:p>
     <w:p/>
     <w:p/>
     <w:p>
       <w:pPr>
         <w:sectPr>
           <w:pgSz w:w="11906" w:h="16838"/>
-          <w:pgMar w:top="1276" w:right="1701" w:bottom="1417" w:left="1701" w:header="708" w:footer="708" w:gutter="0"/>
+          <w:pgMar w:top="1276" w:right="1701" w:bottom="1417" w:left="1701" w:header="568" w:footer="708" w:gutter="0"/>
           <w:pgBorders w:display="notFirstPage">
             <w:bottom w:val="double" w:sz="4" w:space="1" w:color="2F5496" w:themeColor="accent1" w:themeShade="BF"/>
           </w:pgBorders>
@@ -1914,7 +2312,23 @@
     </w:p>
     <w:p>
       <w:r>
-        <w:t>Se deben enunciar las fuentes (apuntes de la materia, páginas web, videos de youtube, libro (nombre, autores, año), etc)</w:t>
+        <w:t xml:space="preserve">Se deben enunciar las fuentes (apuntes de la materia, páginas web, videos de </w:t>
+      </w:r>
+      <w:proofErr w:type="spellStart"/>
+      <w:r>
+        <w:t>youtube</w:t>
+      </w:r>
+      <w:proofErr w:type="spellEnd"/>
+      <w:r>
+        <w:t xml:space="preserve">, libro (nombre, autores, año), </w:t>
+      </w:r>
+      <w:proofErr w:type="spellStart"/>
+      <w:r>
+        <w:t>etc</w:t>
+      </w:r>
+      <w:proofErr w:type="spellEnd"/>
+      <w:r>
+        <w:t>)</w:t>
       </w:r>
     </w:p>
     <w:p/>
@@ -2149,7 +2563,23 @@
               <w:sz w:val="20"/>
               <w:szCs w:val="20"/>
             </w:rPr>
-            <w:t>Trabajo Practico N° / Actividad</w:t>
+            <w:t xml:space="preserve">Trabajo Practico </w:t>
+          </w:r>
+          <w:proofErr w:type="spellStart"/>
+          <w:r>
+            <w:rPr>
+              <w:sz w:val="20"/>
+              <w:szCs w:val="20"/>
+            </w:rPr>
+            <w:t>N°</w:t>
+          </w:r>
+          <w:proofErr w:type="spellEnd"/>
+          <w:r>
+            <w:rPr>
+              <w:sz w:val="20"/>
+              <w:szCs w:val="20"/>
+            </w:rPr>
+            <w:t xml:space="preserve"> / Actividad</w:t>
           </w:r>
         </w:p>
       </w:tc>
@@ -2183,10 +2613,10 @@
                 <v:path o:extrusionok="f" gradientshapeok="t" o:connecttype="rect"/>
                 <o:lock v:ext="edit" aspectratio="t"/>
               </v:shapetype>
-              <v:shape id="_x0000_i1056" type="#_x0000_t75" style="width:78.15pt;height:44.85pt" o:ole="">
+              <v:shape id="_x0000_i1026" type="#_x0000_t75" style="width:78.15pt;height:44.85pt" o:ole="">
                 <v:imagedata r:id="rId2" o:title=""/>
               </v:shape>
-              <o:OLEObject Type="Embed" ProgID="PBrush" ShapeID="_x0000_i1056" DrawAspect="Content" ObjectID="_1774563230" r:id="rId3"/>
+              <o:OLEObject Type="Embed" ProgID="PBrush" ShapeID="_x0000_i1026" DrawAspect="Content" ObjectID="_1774581300" r:id="rId3"/>
             </w:object>
           </w:r>
         </w:p>
@@ -2367,7 +2797,7 @@
               <w:sz w:val="20"/>
               <w:szCs w:val="20"/>
             </w:rPr>
-            <w:t>PENSAMIENTO COMPUTACIONAL y PROGRAMACIÓN: Problema y Solución – PC y P – Algoritmos – Principio de la P</w:t>
+            <w:t>Problema y Solución – PC y P – Algoritmos – Principio de la P</w:t>
           </w:r>
         </w:p>
       </w:tc>
@@ -2401,10 +2831,10 @@
                 <v:path o:extrusionok="f" gradientshapeok="t" o:connecttype="rect"/>
                 <o:lock v:ext="edit" aspectratio="t"/>
               </v:shapetype>
-              <v:shape id="_x0000_i1027" type="#_x0000_t75" style="width:78.15pt;height:44.85pt">
+              <v:shape id="_x0000_i1027" type="#_x0000_t75" style="width:78.15pt;height:44.7pt">
                 <v:imagedata r:id="rId2" o:title=""/>
               </v:shape>
-              <o:OLEObject Type="Embed" ProgID="PBrush" ShapeID="_x0000_i1027" DrawAspect="Content" ObjectID="_1774563231" r:id="rId3"/>
+              <o:OLEObject Type="Embed" ProgID="PBrush" ShapeID="_x0000_i1027" DrawAspect="Content" ObjectID="_1774581301" r:id="rId3"/>
             </w:object>
           </w:r>
         </w:p>
@@ -2414,6 +2844,10 @@
   <w:p>
     <w:pPr>
       <w:pStyle w:val="Encabezado"/>
+      <w:rPr>
+        <w:sz w:val="4"/>
+        <w:szCs w:val="4"/>
+      </w:rPr>
     </w:pPr>
   </w:p>
 </w:hdr>
@@ -3204,4 +3638,16 @@
     </a:ext>
   </a:extLst>
 </a:theme>
+</file>
+
+<file path=customXml/item1.xml><?xml version="1.0" encoding="utf-8"?>
+<b:Sources xmlns:b="http://schemas.openxmlformats.org/officeDocument/2006/bibliography" xmlns="http://schemas.openxmlformats.org/officeDocument/2006/bibliography" SelectedStyle="\APASixthEditionOfficeOnline.xsl" StyleName="APA" Version="6"/>
+</file>
+
+<file path=customXml/itemProps1.xml><?xml version="1.0" encoding="utf-8"?>
+<ds:datastoreItem xmlns:ds="http://schemas.openxmlformats.org/officeDocument/2006/customXml" ds:itemID="{D5008A30-C2F4-490E-BBAE-986F7460CEB7}">
+  <ds:schemaRefs>
+    <ds:schemaRef ds:uri="http://schemas.openxmlformats.org/officeDocument/2006/bibliography"/>
+  </ds:schemaRefs>
+</ds:datastoreItem>
 </file>
</xml_diff>